<commit_message>
updated Punkt Spiele einsehen
</commit_message>
<xml_diff>
--- a/documents/software-concept/Konzeptbeschreibung.docx
+++ b/documents/software-concept/Konzeptbeschreibung.docx
@@ -285,35 +285,7 @@
           <w:b/>
           <w:lang w:val="de-DE"/>
         </w:rPr>
-        <w:t>Datum: 1</w:t>
-      </w:r>
-      <w:r>
-        <w:rPr>
-          <w:b/>
-          <w:lang w:val="de-DE"/>
-        </w:rPr>
-        <w:t>3</w:t>
-      </w:r>
-      <w:r>
-        <w:rPr>
-          <w:b/>
-          <w:lang w:val="de-DE"/>
-        </w:rPr>
-        <w:t>.0</w:t>
-      </w:r>
-      <w:r>
-        <w:rPr>
-          <w:b/>
-          <w:lang w:val="de-DE"/>
-        </w:rPr>
-        <w:t>5</w:t>
-      </w:r>
-      <w:r>
-        <w:rPr>
-          <w:b/>
-          <w:lang w:val="de-DE"/>
-        </w:rPr>
-        <w:t>.2021</w:t>
+        <w:t>Datum: 13.05.2021</w:t>
       </w:r>
     </w:p>
     <w:p>
@@ -6635,6 +6607,95 @@
               <w:t>der Benutzer ist im System angemeldet und hat die Rolle "Spieleverwalter"</w:t>
             </w:r>
           </w:p>
+        </w:tc>
+      </w:tr>
+      <w:tr>
+        <w:trPr/>
+        <w:tc>
+          <w:tcPr>
+            <w:tcW w:w="9059" w:type="dxa"/>
+            <w:gridSpan w:val="2"/>
+            <w:tcBorders>
+              <w:top w:val="nil"/>
+              <w:left w:val="nil"/>
+              <w:bottom w:val="nil"/>
+              <w:right w:val="nil"/>
+            </w:tcBorders>
+          </w:tcPr>
+          <w:p>
+            <w:pPr>
+              <w:pStyle w:val="Normal"/>
+              <w:spacing w:lineRule="auto" w:line="240" w:before="0" w:after="0"/>
+              <w:jc w:val="left"/>
+              <w:rPr/>
+            </w:pPr>
+            <w:r>
+              <w:rPr>
+                <w:rFonts w:eastAsia="Calibri" w:cs="Calibri"/>
+                <w:b/>
+                <w:bCs/>
+              </w:rPr>
+              <w:t>Basisablauf:</w:t>
+            </w:r>
+          </w:p>
+          <w:p>
+            <w:pPr>
+              <w:pStyle w:val="ListParagraph"/>
+              <w:numPr>
+                <w:ilvl w:val="0"/>
+                <w:numId w:val="8"/>
+              </w:numPr>
+              <w:spacing w:lineRule="auto" w:line="240" w:before="0" w:after="0"/>
+              <w:contextualSpacing/>
+              <w:rPr>
+                <w:rFonts w:eastAsia="" w:eastAsiaTheme="minorEastAsia"/>
+              </w:rPr>
+            </w:pPr>
+            <w:r>
+              <w:rPr/>
+              <w:t>der Benutzer geht in die V-Lobby</w:t>
+            </w:r>
+          </w:p>
+        </w:tc>
+      </w:tr>
+      <w:tr>
+        <w:trPr/>
+        <w:tc>
+          <w:tcPr>
+            <w:tcW w:w="9059" w:type="dxa"/>
+            <w:gridSpan w:val="2"/>
+            <w:tcBorders>
+              <w:top w:val="nil"/>
+              <w:left w:val="nil"/>
+              <w:bottom w:val="nil"/>
+              <w:right w:val="nil"/>
+            </w:tcBorders>
+          </w:tcPr>
+          <w:p>
+            <w:pPr>
+              <w:pStyle w:val="Normal"/>
+              <w:spacing w:lineRule="auto" w:line="240" w:before="0" w:after="0"/>
+              <w:jc w:val="left"/>
+              <w:rPr/>
+            </w:pPr>
+            <w:r>
+              <w:rPr>
+                <w:rFonts w:eastAsia="Calibri" w:cs="Calibri"/>
+                <w:b/>
+                <w:bCs/>
+              </w:rPr>
+              <w:t>Nachbedingung</w:t>
+            </w:r>
+            <w:r>
+              <w:rPr>
+                <w:rFonts w:eastAsia="Calibri" w:cs="Calibri"/>
+                <w:b/>
+                <w:bCs/>
+                <w:lang w:val="en-US"/>
+              </w:rPr>
+              <w:t>:</w:t>
+            </w:r>
+          </w:p>
           <w:p>
             <w:pPr>
               <w:pStyle w:val="ListParagraph"/>
@@ -6649,75 +6710,15 @@
               </w:rPr>
             </w:pPr>
             <w:r>
-              <w:rPr/>
-              <w:t>der Spieleverwalter befindet sich in der V-Lobby</w:t>
-            </w:r>
-          </w:p>
-        </w:tc>
-      </w:tr>
-      <w:tr>
-        <w:trPr/>
-        <w:tc>
-          <w:tcPr>
-            <w:tcW w:w="9059" w:type="dxa"/>
-            <w:gridSpan w:val="2"/>
-            <w:tcBorders>
-              <w:top w:val="nil"/>
-              <w:left w:val="nil"/>
-              <w:bottom w:val="nil"/>
-              <w:right w:val="nil"/>
-            </w:tcBorders>
-          </w:tcPr>
-          <w:p>
-            <w:pPr>
-              <w:pStyle w:val="Normal"/>
-              <w:spacing w:lineRule="auto" w:line="240" w:before="0" w:after="0"/>
-              <w:jc w:val="left"/>
-              <w:rPr/>
-            </w:pPr>
-            <w:r>
-              <w:rPr>
-                <w:rFonts w:eastAsia="Calibri" w:cs="Calibri"/>
-                <w:b/>
-                <w:bCs/>
-              </w:rPr>
-              <w:t>Basisablauf:</w:t>
-            </w:r>
-          </w:p>
-          <w:p>
-            <w:pPr>
-              <w:pStyle w:val="ListParagraph"/>
-              <w:numPr>
-                <w:ilvl w:val="0"/>
-                <w:numId w:val="8"/>
-              </w:numPr>
-              <w:spacing w:lineRule="auto" w:line="240" w:before="0" w:after="0"/>
-              <w:contextualSpacing/>
-              <w:rPr>
-                <w:rFonts w:eastAsia="" w:eastAsiaTheme="minorEastAsia"/>
-              </w:rPr>
-            </w:pPr>
-            <w:r>
-              <w:rPr/>
+              <w:rPr>
+                <w:rFonts w:eastAsia="Calibri" w:cs="" w:cstheme="minorBidi" w:eastAsiaTheme="minorHAnsi"/>
+                <w:color w:val="auto"/>
+                <w:kern w:val="0"/>
+                <w:sz w:val="22"/>
+                <w:szCs w:val="22"/>
+                <w:lang w:val="de-AT" w:eastAsia="en-US" w:bidi="ar-SA"/>
+              </w:rPr>
               <w:t>alle laufenden Spiele werden in Echtzeit angezeigt</w:t>
-            </w:r>
-          </w:p>
-          <w:p>
-            <w:pPr>
-              <w:pStyle w:val="ListParagraph"/>
-              <w:numPr>
-                <w:ilvl w:val="0"/>
-                <w:numId w:val="8"/>
-              </w:numPr>
-              <w:spacing w:lineRule="auto" w:line="240" w:before="0" w:after="0"/>
-              <w:contextualSpacing/>
-              <w:rPr>
-                <w:rFonts w:eastAsia="" w:eastAsiaTheme="minorEastAsia"/>
-              </w:rPr>
-            </w:pPr>
-            <w:r>
-              <w:rPr/>
-              <w:t>der Spieleverwalter wird durch Klick auf ein Spiel in den V-Raum des Spieles weitergeleitet, wo er dieselben Information sieht wie alle aktuellen Nicht-Rateteams</w:t>
             </w:r>
           </w:p>
         </w:tc>
@@ -11651,37 +11652,7 @@
                 <w:szCs w:val="16"/>
                 <w:lang w:eastAsia="de-DE"/>
               </w:rPr>
-              <w:t>13</w:t>
-            </w:r>
-            <w:r>
-              <w:rPr>
-                <w:rFonts w:eastAsia="Times New Roman" w:cs="Calibri"/>
-                <w:color w:val="000000"/>
-                <w:sz w:val="16"/>
-                <w:szCs w:val="16"/>
-                <w:lang w:eastAsia="de-DE"/>
-              </w:rPr>
-              <w:t>.0</w:t>
-            </w:r>
-            <w:r>
-              <w:rPr>
-                <w:rFonts w:eastAsia="Times New Roman" w:cs="Calibri"/>
-                <w:color w:val="000000"/>
-                <w:sz w:val="16"/>
-                <w:szCs w:val="16"/>
-                <w:lang w:eastAsia="de-DE"/>
-              </w:rPr>
-              <w:t>5</w:t>
-            </w:r>
-            <w:r>
-              <w:rPr>
-                <w:rFonts w:eastAsia="Times New Roman" w:cs="Calibri"/>
-                <w:color w:val="000000"/>
-                <w:sz w:val="16"/>
-                <w:szCs w:val="16"/>
-                <w:lang w:eastAsia="de-DE"/>
-              </w:rPr>
-              <w:t>.21</w:t>
+              <w:t>13.05.21</w:t>
             </w:r>
           </w:p>
         </w:tc>
@@ -11846,37 +11817,7 @@
                 <w:szCs w:val="16"/>
                 <w:lang w:eastAsia="de-DE"/>
               </w:rPr>
-              <w:t>20</w:t>
-            </w:r>
-            <w:r>
-              <w:rPr>
-                <w:rFonts w:eastAsia="Times New Roman" w:cs="Calibri"/>
-                <w:color w:val="000000"/>
-                <w:sz w:val="16"/>
-                <w:szCs w:val="16"/>
-                <w:lang w:eastAsia="de-DE"/>
-              </w:rPr>
-              <w:t>.0</w:t>
-            </w:r>
-            <w:r>
-              <w:rPr>
-                <w:rFonts w:eastAsia="Times New Roman" w:cs="Calibri"/>
-                <w:color w:val="000000"/>
-                <w:sz w:val="16"/>
-                <w:szCs w:val="16"/>
-                <w:lang w:eastAsia="de-DE"/>
-              </w:rPr>
-              <w:t>5</w:t>
-            </w:r>
-            <w:r>
-              <w:rPr>
-                <w:rFonts w:eastAsia="Times New Roman" w:cs="Calibri"/>
-                <w:color w:val="000000"/>
-                <w:sz w:val="16"/>
-                <w:szCs w:val="16"/>
-                <w:lang w:eastAsia="de-DE"/>
-              </w:rPr>
-              <w:t>.21</w:t>
+              <w:t>20.05.21</w:t>
             </w:r>
           </w:p>
         </w:tc>
@@ -12434,19 +12375,19 @@
         <w:gridCol w:w="591"/>
         <w:gridCol w:w="591"/>
         <w:gridCol w:w="592"/>
+        <w:gridCol w:w="592"/>
+        <w:gridCol w:w="590"/>
+        <w:gridCol w:w="593"/>
         <w:gridCol w:w="591"/>
         <w:gridCol w:w="591"/>
+        <w:gridCol w:w="592"/>
+        <w:gridCol w:w="592"/>
         <w:gridCol w:w="592"/>
         <w:gridCol w:w="591"/>
         <w:gridCol w:w="591"/>
         <w:gridCol w:w="592"/>
         <w:gridCol w:w="591"/>
-        <w:gridCol w:w="592"/>
-        <w:gridCol w:w="591"/>
-        <w:gridCol w:w="591"/>
-        <w:gridCol w:w="592"/>
-        <w:gridCol w:w="591"/>
-        <w:gridCol w:w="591"/>
+        <w:gridCol w:w="589"/>
       </w:tblGrid>
       <w:tr>
         <w:trPr>
@@ -12568,7 +12509,7 @@
         </w:tc>
         <w:tc>
           <w:tcPr>
-            <w:tcW w:w="591" w:type="dxa"/>
+            <w:tcW w:w="592" w:type="dxa"/>
             <w:tcBorders>
               <w:left w:val="single" w:sz="4" w:space="0" w:color="A5A5A5"/>
               <w:bottom w:val="single" w:sz="4" w:space="0" w:color="000000"/>
@@ -12606,7 +12547,7 @@
         </w:tc>
         <w:tc>
           <w:tcPr>
-            <w:tcW w:w="591" w:type="dxa"/>
+            <w:tcW w:w="590" w:type="dxa"/>
             <w:tcBorders>
               <w:left w:val="single" w:sz="4" w:space="0" w:color="A5A5A5"/>
               <w:bottom w:val="single" w:sz="4" w:space="0" w:color="000000"/>
@@ -12644,7 +12585,7 @@
         </w:tc>
         <w:tc>
           <w:tcPr>
-            <w:tcW w:w="592" w:type="dxa"/>
+            <w:tcW w:w="593" w:type="dxa"/>
             <w:tcBorders>
               <w:left w:val="single" w:sz="4" w:space="0" w:color="A5A5A5"/>
               <w:bottom w:val="single" w:sz="4" w:space="0" w:color="000000"/>
@@ -12796,7 +12737,7 @@
         </w:tc>
         <w:tc>
           <w:tcPr>
-            <w:tcW w:w="591" w:type="dxa"/>
+            <w:tcW w:w="592" w:type="dxa"/>
             <w:tcBorders>
               <w:left w:val="single" w:sz="4" w:space="0" w:color="A5A5A5"/>
               <w:bottom w:val="single" w:sz="4" w:space="0" w:color="000000"/>
@@ -13024,7 +12965,7 @@
         </w:tc>
         <w:tc>
           <w:tcPr>
-            <w:tcW w:w="591" w:type="dxa"/>
+            <w:tcW w:w="589" w:type="dxa"/>
             <w:tcBorders>
               <w:bottom w:val="single" w:sz="4" w:space="0" w:color="000000"/>
             </w:tcBorders>
@@ -13168,7 +13109,7 @@
         </w:tc>
         <w:tc>
           <w:tcPr>
-            <w:tcW w:w="591" w:type="dxa"/>
+            <w:tcW w:w="592" w:type="dxa"/>
             <w:tcBorders>
               <w:left w:val="single" w:sz="4" w:space="0" w:color="A5A5A5"/>
               <w:right w:val="single" w:sz="4" w:space="0" w:color="A5A5A5"/>
@@ -13203,7 +13144,7 @@
         </w:tc>
         <w:tc>
           <w:tcPr>
-            <w:tcW w:w="591" w:type="dxa"/>
+            <w:tcW w:w="590" w:type="dxa"/>
             <w:tcBorders>
               <w:left w:val="single" w:sz="4" w:space="0" w:color="A5A5A5"/>
               <w:right w:val="single" w:sz="4" w:space="0" w:color="A5A5A5"/>
@@ -13238,7 +13179,7 @@
         </w:tc>
         <w:tc>
           <w:tcPr>
-            <w:tcW w:w="592" w:type="dxa"/>
+            <w:tcW w:w="593" w:type="dxa"/>
             <w:tcBorders>
               <w:left w:val="single" w:sz="4" w:space="0" w:color="A5A5A5"/>
               <w:right w:val="single" w:sz="4" w:space="0" w:color="A5A5A5"/>
@@ -13375,7 +13316,7 @@
         </w:tc>
         <w:tc>
           <w:tcPr>
-            <w:tcW w:w="591" w:type="dxa"/>
+            <w:tcW w:w="592" w:type="dxa"/>
             <w:tcBorders>
               <w:left w:val="single" w:sz="4" w:space="0" w:color="A5A5A5"/>
               <w:right w:val="single" w:sz="4" w:space="0" w:color="A5A5A5"/>
@@ -13542,7 +13483,7 @@
         </w:tc>
         <w:tc>
           <w:tcPr>
-            <w:tcW w:w="1182" w:type="dxa"/>
+            <w:tcW w:w="1180" w:type="dxa"/>
             <w:gridSpan w:val="2"/>
             <w:cnfStyle w:val="000100000000" w:firstRow="0" w:lastRow="0" w:firstColumn="0" w:lastColumn="1" w:oddVBand="0" w:evenVBand="0" w:oddHBand="0" w:evenHBand="0" w:firstRowFirstColumn="0" w:firstRowLastColumn="0" w:lastRowFirstColumn="0" w:lastRowLastColumn="0"/>
             <w:tcBorders>
@@ -13688,7 +13629,7 @@
         </w:tc>
         <w:tc>
           <w:tcPr>
-            <w:tcW w:w="591" w:type="dxa"/>
+            <w:tcW w:w="592" w:type="dxa"/>
             <w:tcBorders>
               <w:left w:val="single" w:sz="4" w:space="0" w:color="A5A5A5"/>
               <w:right w:val="single" w:sz="4" w:space="0" w:color="A5A5A5"/>
@@ -13722,7 +13663,7 @@
         </w:tc>
         <w:tc>
           <w:tcPr>
-            <w:tcW w:w="591" w:type="dxa"/>
+            <w:tcW w:w="590" w:type="dxa"/>
             <w:tcBorders>
               <w:left w:val="single" w:sz="4" w:space="0" w:color="A5A5A5"/>
               <w:right w:val="single" w:sz="4" w:space="0" w:color="A5A5A5"/>
@@ -13755,7 +13696,7 @@
         </w:tc>
         <w:tc>
           <w:tcPr>
-            <w:tcW w:w="592" w:type="dxa"/>
+            <w:tcW w:w="593" w:type="dxa"/>
             <w:tcBorders>
               <w:left w:val="single" w:sz="4" w:space="0" w:color="A5A5A5"/>
               <w:right w:val="single" w:sz="4" w:space="0" w:color="A5A5A5"/>
@@ -13889,7 +13830,7 @@
         </w:tc>
         <w:tc>
           <w:tcPr>
-            <w:tcW w:w="591" w:type="dxa"/>
+            <w:tcW w:w="592" w:type="dxa"/>
             <w:tcBorders>
               <w:left w:val="single" w:sz="4" w:space="0" w:color="A5A5A5"/>
               <w:right w:val="single" w:sz="4" w:space="0" w:color="A5A5A5"/>
@@ -14052,7 +13993,7 @@
         </w:tc>
         <w:tc>
           <w:tcPr>
-            <w:tcW w:w="1182" w:type="dxa"/>
+            <w:tcW w:w="1180" w:type="dxa"/>
             <w:gridSpan w:val="2"/>
             <w:cnfStyle w:val="000100000000" w:firstRow="0" w:lastRow="0" w:firstColumn="0" w:lastColumn="1" w:oddVBand="0" w:evenVBand="0" w:oddHBand="0" w:evenHBand="0" w:firstRowFirstColumn="0" w:firstRowLastColumn="0" w:lastRowFirstColumn="0" w:lastRowLastColumn="0"/>
             <w:tcBorders>
@@ -14201,7 +14142,7 @@
         </w:tc>
         <w:tc>
           <w:tcPr>
-            <w:tcW w:w="591" w:type="dxa"/>
+            <w:tcW w:w="592" w:type="dxa"/>
             <w:tcBorders>
               <w:left w:val="single" w:sz="4" w:space="0" w:color="A5A5A5"/>
               <w:right w:val="single" w:sz="4" w:space="0" w:color="A5A5A5"/>
@@ -14236,7 +14177,7 @@
         </w:tc>
         <w:tc>
           <w:tcPr>
-            <w:tcW w:w="591" w:type="dxa"/>
+            <w:tcW w:w="590" w:type="dxa"/>
             <w:tcBorders>
               <w:left w:val="single" w:sz="4" w:space="0" w:color="A5A5A5"/>
               <w:right w:val="single" w:sz="4" w:space="0" w:color="A5A5A5"/>
@@ -14270,7 +14211,7 @@
         </w:tc>
         <w:tc>
           <w:tcPr>
-            <w:tcW w:w="592" w:type="dxa"/>
+            <w:tcW w:w="593" w:type="dxa"/>
             <w:tcBorders>
               <w:left w:val="single" w:sz="4" w:space="0" w:color="A5A5A5"/>
               <w:right w:val="single" w:sz="4" w:space="0" w:color="A5A5A5"/>
@@ -14408,7 +14349,7 @@
         </w:tc>
         <w:tc>
           <w:tcPr>
-            <w:tcW w:w="591" w:type="dxa"/>
+            <w:tcW w:w="592" w:type="dxa"/>
             <w:tcBorders>
               <w:left w:val="single" w:sz="4" w:space="0" w:color="A5A5A5"/>
               <w:right w:val="single" w:sz="4" w:space="0" w:color="A5A5A5"/>
@@ -14576,7 +14517,7 @@
         </w:tc>
         <w:tc>
           <w:tcPr>
-            <w:tcW w:w="1182" w:type="dxa"/>
+            <w:tcW w:w="1180" w:type="dxa"/>
             <w:gridSpan w:val="2"/>
             <w:cnfStyle w:val="000100000000" w:firstRow="0" w:lastRow="0" w:firstColumn="0" w:lastColumn="1" w:oddVBand="0" w:evenVBand="0" w:oddHBand="0" w:evenHBand="0" w:firstRowFirstColumn="0" w:firstRowLastColumn="0" w:lastRowFirstColumn="0" w:lastRowLastColumn="0"/>
             <w:tcBorders>
@@ -14722,7 +14663,7 @@
         </w:tc>
         <w:tc>
           <w:tcPr>
-            <w:tcW w:w="591" w:type="dxa"/>
+            <w:tcW w:w="592" w:type="dxa"/>
             <w:tcBorders>
               <w:left w:val="single" w:sz="4" w:space="0" w:color="A5A5A5"/>
               <w:right w:val="single" w:sz="4" w:space="0" w:color="A5A5A5"/>
@@ -14756,7 +14697,7 @@
         </w:tc>
         <w:tc>
           <w:tcPr>
-            <w:tcW w:w="591" w:type="dxa"/>
+            <w:tcW w:w="590" w:type="dxa"/>
             <w:tcBorders>
               <w:left w:val="single" w:sz="4" w:space="0" w:color="A5A5A5"/>
               <w:right w:val="single" w:sz="4" w:space="0" w:color="A5A5A5"/>
@@ -14789,7 +14730,7 @@
         </w:tc>
         <w:tc>
           <w:tcPr>
-            <w:tcW w:w="592" w:type="dxa"/>
+            <w:tcW w:w="593" w:type="dxa"/>
             <w:tcBorders>
               <w:left w:val="single" w:sz="4" w:space="0" w:color="A5A5A5"/>
               <w:right w:val="single" w:sz="4" w:space="0" w:color="A5A5A5"/>
@@ -14921,7 +14862,7 @@
         </w:tc>
         <w:tc>
           <w:tcPr>
-            <w:tcW w:w="591" w:type="dxa"/>
+            <w:tcW w:w="592" w:type="dxa"/>
             <w:tcBorders>
               <w:left w:val="single" w:sz="4" w:space="0" w:color="A5A5A5"/>
               <w:right w:val="single" w:sz="4" w:space="0" w:color="A5A5A5"/>
@@ -15086,7 +15027,7 @@
         </w:tc>
         <w:tc>
           <w:tcPr>
-            <w:tcW w:w="1182" w:type="dxa"/>
+            <w:tcW w:w="1180" w:type="dxa"/>
             <w:gridSpan w:val="2"/>
             <w:cnfStyle w:val="000100000000" w:firstRow="0" w:lastRow="0" w:firstColumn="0" w:lastColumn="1" w:oddVBand="0" w:evenVBand="0" w:oddHBand="0" w:evenHBand="0" w:firstRowFirstColumn="0" w:firstRowLastColumn="0" w:lastRowFirstColumn="0" w:lastRowLastColumn="0"/>
             <w:tcBorders>
@@ -15235,7 +15176,7 @@
         </w:tc>
         <w:tc>
           <w:tcPr>
-            <w:tcW w:w="591" w:type="dxa"/>
+            <w:tcW w:w="592" w:type="dxa"/>
             <w:tcBorders>
               <w:left w:val="single" w:sz="4" w:space="0" w:color="A5A5A5"/>
               <w:right w:val="single" w:sz="4" w:space="0" w:color="A5A5A5"/>
@@ -15270,7 +15211,7 @@
         </w:tc>
         <w:tc>
           <w:tcPr>
-            <w:tcW w:w="591" w:type="dxa"/>
+            <w:tcW w:w="590" w:type="dxa"/>
             <w:tcBorders>
               <w:left w:val="single" w:sz="4" w:space="0" w:color="A5A5A5"/>
               <w:right w:val="single" w:sz="4" w:space="0" w:color="A5A5A5"/>
@@ -15304,7 +15245,7 @@
         </w:tc>
         <w:tc>
           <w:tcPr>
-            <w:tcW w:w="592" w:type="dxa"/>
+            <w:tcW w:w="593" w:type="dxa"/>
             <w:tcBorders>
               <w:left w:val="single" w:sz="4" w:space="0" w:color="A5A5A5"/>
               <w:right w:val="single" w:sz="4" w:space="0" w:color="A5A5A5"/>
@@ -15440,7 +15381,7 @@
         </w:tc>
         <w:tc>
           <w:tcPr>
-            <w:tcW w:w="591" w:type="dxa"/>
+            <w:tcW w:w="592" w:type="dxa"/>
             <w:tcBorders>
               <w:left w:val="single" w:sz="4" w:space="0" w:color="A5A5A5"/>
               <w:right w:val="single" w:sz="4" w:space="0" w:color="A5A5A5"/>
@@ -15610,7 +15551,7 @@
         </w:tc>
         <w:tc>
           <w:tcPr>
-            <w:tcW w:w="1182" w:type="dxa"/>
+            <w:tcW w:w="1180" w:type="dxa"/>
             <w:gridSpan w:val="2"/>
             <w:cnfStyle w:val="000100000000" w:firstRow="0" w:lastRow="0" w:firstColumn="0" w:lastColumn="1" w:oddVBand="0" w:evenVBand="0" w:oddHBand="0" w:evenHBand="0" w:firstRowFirstColumn="0" w:firstRowLastColumn="0" w:lastRowFirstColumn="0" w:lastRowLastColumn="0"/>
             <w:tcBorders>
@@ -15756,7 +15697,7 @@
         </w:tc>
         <w:tc>
           <w:tcPr>
-            <w:tcW w:w="591" w:type="dxa"/>
+            <w:tcW w:w="592" w:type="dxa"/>
             <w:tcBorders>
               <w:left w:val="single" w:sz="4" w:space="0" w:color="A5A5A5"/>
               <w:right w:val="single" w:sz="4" w:space="0" w:color="A5A5A5"/>
@@ -15790,7 +15731,7 @@
         </w:tc>
         <w:tc>
           <w:tcPr>
-            <w:tcW w:w="591" w:type="dxa"/>
+            <w:tcW w:w="590" w:type="dxa"/>
             <w:tcBorders>
               <w:left w:val="single" w:sz="4" w:space="0" w:color="A5A5A5"/>
               <w:right w:val="single" w:sz="4" w:space="0" w:color="A5A5A5"/>
@@ -15823,7 +15764,7 @@
         </w:tc>
         <w:tc>
           <w:tcPr>
-            <w:tcW w:w="592" w:type="dxa"/>
+            <w:tcW w:w="593" w:type="dxa"/>
             <w:tcBorders>
               <w:left w:val="single" w:sz="4" w:space="0" w:color="A5A5A5"/>
               <w:right w:val="single" w:sz="4" w:space="0" w:color="A5A5A5"/>
@@ -15955,7 +15896,7 @@
         </w:tc>
         <w:tc>
           <w:tcPr>
-            <w:tcW w:w="591" w:type="dxa"/>
+            <w:tcW w:w="592" w:type="dxa"/>
             <w:tcBorders>
               <w:left w:val="single" w:sz="4" w:space="0" w:color="A5A5A5"/>
               <w:right w:val="single" w:sz="4" w:space="0" w:color="A5A5A5"/>
@@ -16120,7 +16061,7 @@
         </w:tc>
         <w:tc>
           <w:tcPr>
-            <w:tcW w:w="1182" w:type="dxa"/>
+            <w:tcW w:w="1180" w:type="dxa"/>
             <w:gridSpan w:val="2"/>
             <w:cnfStyle w:val="000100000000" w:firstRow="0" w:lastRow="0" w:firstColumn="0" w:lastColumn="1" w:oddVBand="0" w:evenVBand="0" w:oddHBand="0" w:evenHBand="0" w:firstRowFirstColumn="0" w:firstRowLastColumn="0" w:lastRowFirstColumn="0" w:lastRowLastColumn="0"/>
             <w:tcBorders>
@@ -16269,7 +16210,7 @@
         </w:tc>
         <w:tc>
           <w:tcPr>
-            <w:tcW w:w="591" w:type="dxa"/>
+            <w:tcW w:w="592" w:type="dxa"/>
             <w:tcBorders>
               <w:left w:val="single" w:sz="4" w:space="0" w:color="A5A5A5"/>
               <w:right w:val="single" w:sz="4" w:space="0" w:color="A5A5A5"/>
@@ -16304,7 +16245,7 @@
         </w:tc>
         <w:tc>
           <w:tcPr>
-            <w:tcW w:w="591" w:type="dxa"/>
+            <w:tcW w:w="590" w:type="dxa"/>
             <w:tcBorders>
               <w:left w:val="single" w:sz="4" w:space="0" w:color="A5A5A5"/>
               <w:right w:val="single" w:sz="4" w:space="0" w:color="A5A5A5"/>
@@ -16338,7 +16279,7 @@
         </w:tc>
         <w:tc>
           <w:tcPr>
-            <w:tcW w:w="592" w:type="dxa"/>
+            <w:tcW w:w="593" w:type="dxa"/>
             <w:tcBorders>
               <w:left w:val="single" w:sz="4" w:space="0" w:color="A5A5A5"/>
               <w:right w:val="single" w:sz="4" w:space="0" w:color="A5A5A5"/>
@@ -16470,7 +16411,7 @@
         </w:tc>
         <w:tc>
           <w:tcPr>
-            <w:tcW w:w="591" w:type="dxa"/>
+            <w:tcW w:w="592" w:type="dxa"/>
             <w:tcBorders>
               <w:left w:val="single" w:sz="4" w:space="0" w:color="A5A5A5"/>
               <w:right w:val="single" w:sz="4" w:space="0" w:color="A5A5A5"/>
@@ -16642,7 +16583,7 @@
         </w:tc>
         <w:tc>
           <w:tcPr>
-            <w:tcW w:w="1182" w:type="dxa"/>
+            <w:tcW w:w="1180" w:type="dxa"/>
             <w:gridSpan w:val="2"/>
             <w:cnfStyle w:val="000100000000" w:firstRow="0" w:lastRow="0" w:firstColumn="0" w:lastColumn="1" w:oddVBand="0" w:evenVBand="0" w:oddHBand="0" w:evenHBand="0" w:firstRowFirstColumn="0" w:firstRowLastColumn="0" w:lastRowFirstColumn="0" w:lastRowLastColumn="0"/>
             <w:tcBorders>
@@ -16788,7 +16729,7 @@
         </w:tc>
         <w:tc>
           <w:tcPr>
-            <w:tcW w:w="591" w:type="dxa"/>
+            <w:tcW w:w="592" w:type="dxa"/>
             <w:tcBorders>
               <w:left w:val="single" w:sz="4" w:space="0" w:color="A5A5A5"/>
               <w:right w:val="single" w:sz="4" w:space="0" w:color="A5A5A5"/>
@@ -16822,7 +16763,7 @@
         </w:tc>
         <w:tc>
           <w:tcPr>
-            <w:tcW w:w="591" w:type="dxa"/>
+            <w:tcW w:w="590" w:type="dxa"/>
             <w:tcBorders>
               <w:left w:val="single" w:sz="4" w:space="0" w:color="A5A5A5"/>
               <w:right w:val="single" w:sz="4" w:space="0" w:color="A5A5A5"/>
@@ -16855,7 +16796,7 @@
         </w:tc>
         <w:tc>
           <w:tcPr>
-            <w:tcW w:w="592" w:type="dxa"/>
+            <w:tcW w:w="593" w:type="dxa"/>
             <w:tcBorders>
               <w:left w:val="single" w:sz="4" w:space="0" w:color="A5A5A5"/>
               <w:right w:val="single" w:sz="4" w:space="0" w:color="A5A5A5"/>
@@ -16983,7 +16924,7 @@
         </w:tc>
         <w:tc>
           <w:tcPr>
-            <w:tcW w:w="591" w:type="dxa"/>
+            <w:tcW w:w="592" w:type="dxa"/>
             <w:tcBorders>
               <w:left w:val="single" w:sz="4" w:space="0" w:color="A5A5A5"/>
               <w:right w:val="single" w:sz="4" w:space="0" w:color="A5A5A5"/>
@@ -17149,7 +17090,7 @@
         </w:tc>
         <w:tc>
           <w:tcPr>
-            <w:tcW w:w="1182" w:type="dxa"/>
+            <w:tcW w:w="1180" w:type="dxa"/>
             <w:gridSpan w:val="2"/>
             <w:cnfStyle w:val="000100000000" w:firstRow="0" w:lastRow="0" w:firstColumn="0" w:lastColumn="1" w:oddVBand="0" w:evenVBand="0" w:oddHBand="0" w:evenHBand="0" w:firstRowFirstColumn="0" w:firstRowLastColumn="0" w:lastRowFirstColumn="0" w:lastRowLastColumn="0"/>
             <w:tcBorders>
@@ -17320,7 +17261,7 @@
         </w:tc>
         <w:tc>
           <w:tcPr>
-            <w:tcW w:w="591" w:type="dxa"/>
+            <w:tcW w:w="592" w:type="dxa"/>
             <w:tcBorders>
               <w:top w:val="single" w:sz="4" w:space="0" w:color="000000"/>
               <w:left w:val="single" w:sz="4" w:space="0" w:color="A5A5A5"/>
@@ -17363,7 +17304,7 @@
         </w:tc>
         <w:tc>
           <w:tcPr>
-            <w:tcW w:w="591" w:type="dxa"/>
+            <w:tcW w:w="590" w:type="dxa"/>
             <w:tcBorders>
               <w:top w:val="single" w:sz="4" w:space="0" w:color="000000"/>
               <w:left w:val="single" w:sz="4" w:space="0" w:color="A5A5A5"/>
@@ -17406,7 +17347,7 @@
         </w:tc>
         <w:tc>
           <w:tcPr>
-            <w:tcW w:w="592" w:type="dxa"/>
+            <w:tcW w:w="593" w:type="dxa"/>
             <w:tcBorders>
               <w:top w:val="single" w:sz="4" w:space="0" w:color="000000"/>
               <w:left w:val="single" w:sz="4" w:space="0" w:color="A5A5A5"/>
@@ -17578,7 +17519,7 @@
         </w:tc>
         <w:tc>
           <w:tcPr>
-            <w:tcW w:w="591" w:type="dxa"/>
+            <w:tcW w:w="592" w:type="dxa"/>
             <w:tcBorders>
               <w:top w:val="single" w:sz="4" w:space="0" w:color="000000"/>
               <w:left w:val="single" w:sz="4" w:space="0" w:color="A5A5A5"/>
@@ -17750,7 +17691,7 @@
         </w:tc>
         <w:tc>
           <w:tcPr>
-            <w:tcW w:w="1774" w:type="dxa"/>
+            <w:tcW w:w="1772" w:type="dxa"/>
             <w:gridSpan w:val="3"/>
             <w:cnfStyle w:val="000100000010" w:firstRow="0" w:lastRow="0" w:firstColumn="0" w:lastColumn="1" w:oddVBand="0" w:evenVBand="0" w:oddHBand="0" w:evenHBand="0" w:firstRowFirstColumn="0" w:firstRowLastColumn="0" w:lastRowFirstColumn="0" w:lastRowLastColumn="1"/>
             <w:tcBorders>

</xml_diff>